<commit_message>
Fixed variable replication bug, added some useful interfaces
</commit_message>
<xml_diff>
--- a/GDD.docx
+++ b/GDD.docx
@@ -22,6 +22,13 @@
     </w:p>
     <w:sdt>
       <w:sdtPr>
+        <w:rPr>
+          <w:rFonts w:asciiTheme="minorHAnsi" w:eastAsiaTheme="minorHAnsi" w:hAnsiTheme="minorHAnsi" w:cstheme="minorBidi"/>
+          <w:color w:val="auto"/>
+          <w:sz w:val="22"/>
+          <w:szCs w:val="22"/>
+          <w:lang w:val="en-FI"/>
+        </w:rPr>
         <w:id w:val="261414799"/>
         <w:docPartObj>
           <w:docPartGallery w:val="Table of Contents"/>
@@ -30,14 +37,9 @@
       </w:sdtPr>
       <w:sdtEndPr>
         <w:rPr>
-          <w:rFonts w:asciiTheme="minorHAnsi" w:eastAsiaTheme="minorHAnsi" w:hAnsiTheme="minorHAnsi" w:cstheme="minorBidi"/>
           <w:b/>
           <w:bCs/>
           <w:noProof/>
-          <w:color w:val="auto"/>
-          <w:sz w:val="22"/>
-          <w:szCs w:val="22"/>
-          <w:lang w:val="en-FI"/>
         </w:rPr>
       </w:sdtEndPr>
       <w:sdtContent>
@@ -874,6 +876,47 @@
     </w:p>
     <w:p>
       <w:pPr>
+        <w:rPr>
+          <w:lang w:val="en-US"/>
+        </w:rPr>
+      </w:pPr>
+    </w:p>
+    <w:p>
+      <w:pPr>
+        <w:pStyle w:val="Heading2"/>
+        <w:rPr>
+          <w:lang w:val="en-US"/>
+        </w:rPr>
+      </w:pPr>
+      <w:r>
+        <w:rPr>
+          <w:lang w:val="en-US"/>
+        </w:rPr>
+        <w:t>References</w:t>
+      </w:r>
+    </w:p>
+    <w:p>
+      <w:pPr>
+        <w:rPr>
+          <w:lang w:val="en-US"/>
+        </w:rPr>
+      </w:pPr>
+    </w:p>
+    <w:p>
+      <w:pPr>
+        <w:rPr>
+          <w:lang w:val="en-US"/>
+        </w:rPr>
+      </w:pPr>
+      <w:r>
+        <w:rPr>
+          <w:lang w:val="en-US"/>
+        </w:rPr>
+        <w:t xml:space="preserve">XCOM, Fallout 1-2, Divinity, Baldur’s Gate I-II, </w:t>
+      </w:r>
+    </w:p>
+    <w:p>
+      <w:pPr>
         <w:pStyle w:val="Heading1"/>
         <w:rPr>
           <w:lang w:val="en-US"/>
@@ -975,21 +1018,7 @@
         <w:rPr>
           <w:lang w:val="en-US"/>
         </w:rPr>
-        <w:t xml:space="preserve">Control is a value, which describes which power is controlling this town. Higher control value enables influencing this town by </w:t>
-      </w:r>
-      <w:proofErr w:type="spellStart"/>
-      <w:r>
-        <w:rPr>
-          <w:lang w:val="en-US"/>
-        </w:rPr>
-        <w:t>a</w:t>
-      </w:r>
-      <w:proofErr w:type="spellEnd"/>
-      <w:r>
-        <w:rPr>
-          <w:lang w:val="en-US"/>
-        </w:rPr>
-        <w:t xml:space="preserve"> player. If it rises to 100% for anyone, this player gains full control. In certain situations, this might not be really beneficial for a player, since free cities produce more don’t use players own resources.</w:t>
+        <w:t>Control is a value, which describes which power is controlling this town. Higher control value enables influencing this town by a player. If it rises to 100% for anyone, this player gains full control. In certain situations, this might not be really beneficial for a player, since free cities produce more don’t use players own resources.</w:t>
       </w:r>
     </w:p>
     <w:p>
@@ -1004,6 +1033,7 @@
         <w:rPr>
           <w:lang w:val="en-US"/>
         </w:rPr>
+        <w:lastRenderedPageBreak/>
         <w:t>Player in control</w:t>
       </w:r>
       <w:bookmarkEnd w:id="5"/>
@@ -1047,14 +1077,7 @@
         <w:rPr>
           <w:lang w:val="en-US"/>
         </w:rPr>
-        <w:t xml:space="preserve">There where control describes controlling force of the city, alignment describes will of the population. In ranges straightly from -1 to 1 and goes from “evil” to “good-natured”. On the practice </w:t>
-      </w:r>
-      <w:r>
-        <w:rPr>
-          <w:lang w:val="en-US"/>
-        </w:rPr>
-        <w:lastRenderedPageBreak/>
-        <w:t xml:space="preserve">town controlled by an evil faction might still have good willing population. In such </w:t>
+        <w:t xml:space="preserve">There where control describes controlling force of the city, alignment describes will of the population. In ranges straightly from -1 to 1 and goes from “evil” to “good-natured”. On the practice town controlled by an evil faction might still have good willing population. In such </w:t>
       </w:r>
       <w:r>
         <w:rPr>

</xml_diff>